<commit_message>
- Exercícios estruturas de decisão (Switch Case)
- Criação exercícios: 004, 005, 006, 007 (switch case)
</commit_message>
<xml_diff>
--- a/resumo_Padrao_Aula07_ti1.docx
+++ b/resumo_Padrao_Aula07_ti1.docx
@@ -21,7 +21,17 @@
           <w:sz w:val="24"/>
           <w:szCs w:val="24"/>
         </w:rPr>
-        <w:t>TECNOLOGIA DA INFORMAÇÃO I:</w:t>
+        <w:t>DESENVOLVIMENTO DE SISTEMAS</w:t>
+      </w:r>
+      <w:r>
+        <w:rPr>
+          <w:rFonts w:cstheme="minorHAnsi"/>
+          <w:b/>
+          <w:bCs/>
+          <w:sz w:val="24"/>
+          <w:szCs w:val="24"/>
+        </w:rPr>
+        <w:t xml:space="preserve"> I:</w:t>
       </w:r>
     </w:p>
     <w:p>
@@ -76,61 +86,47 @@
           <w:sz w:val="24"/>
           <w:szCs w:val="24"/>
         </w:rPr>
-        <w:t xml:space="preserve">BRADING – </w:t>
-      </w:r>
-      <w:r>
-        <w:rPr>
-          <w:rFonts w:cstheme="minorHAnsi"/>
-          <w:sz w:val="24"/>
-          <w:szCs w:val="24"/>
-        </w:rPr>
-        <w:t xml:space="preserve">Conjunto de estratégias e ações voltadas para </w:t>
-      </w:r>
-      <w:r>
-        <w:rPr>
-          <w:rFonts w:cstheme="minorHAnsi"/>
-          <w:b/>
-          <w:bCs/>
-          <w:sz w:val="24"/>
-          <w:szCs w:val="24"/>
-        </w:rPr>
-        <w:t>construção, gestão, posicionamento e fortalecimento</w:t>
-      </w:r>
-      <w:r>
-        <w:rPr>
-          <w:rFonts w:cstheme="minorHAnsi"/>
-          <w:sz w:val="24"/>
-          <w:szCs w:val="24"/>
-        </w:rPr>
-        <w:t xml:space="preserve"> de marca. Envolve identidade visual (logotipo, cores e tipografia). O objetivo é diferenciar a marca de todo o mercado</w:t>
-      </w:r>
-      <w:r>
-        <w:rPr>
-          <w:rFonts w:cstheme="minorHAnsi"/>
-          <w:sz w:val="24"/>
-          <w:szCs w:val="24"/>
-        </w:rPr>
-        <w:t xml:space="preserve"> e criar uma conexão emocional com os consumidores.</w:t>
-      </w:r>
-    </w:p>
-    <w:p>
-      <w:pPr>
-        <w:jc w:val="both"/>
-        <w:rPr>
-          <w:rFonts w:cstheme="minorHAnsi"/>
-          <w:sz w:val="24"/>
-          <w:szCs w:val="24"/>
-        </w:rPr>
-      </w:pPr>
-      <w:r>
-        <w:rPr>
-          <w:rFonts w:cstheme="minorHAnsi"/>
-          <w:b/>
-          <w:bCs/>
-          <w:sz w:val="24"/>
-          <w:szCs w:val="24"/>
-        </w:rPr>
-        <w:t xml:space="preserve">IDENTIDADE VISUAL </w:t>
+        <w:t xml:space="preserve">ESTRUTURA </w:t>
+      </w:r>
+      <w:r>
+        <w:rPr>
+          <w:rFonts w:cstheme="minorHAnsi"/>
+          <w:b/>
+          <w:bCs/>
+          <w:sz w:val="24"/>
+          <w:szCs w:val="24"/>
+        </w:rPr>
+        <w:t>DE DECISÃO</w:t>
+      </w:r>
+      <w:r>
+        <w:rPr>
+          <w:rFonts w:cstheme="minorHAnsi"/>
+          <w:b/>
+          <w:bCs/>
+          <w:sz w:val="24"/>
+          <w:szCs w:val="24"/>
+        </w:rPr>
+        <w:t xml:space="preserve"> (SWITCH CASE</w:t>
+      </w:r>
+      <w:r>
+        <w:rPr>
+          <w:rFonts w:cstheme="minorHAnsi"/>
+          <w:b/>
+          <w:bCs/>
+          <w:sz w:val="24"/>
+          <w:szCs w:val="24"/>
+        </w:rPr>
+        <w:t xml:space="preserve"> “SELECIONE CASO”</w:t>
+      </w:r>
+      <w:r>
+        <w:rPr>
+          <w:rFonts w:cstheme="minorHAnsi"/>
+          <w:b/>
+          <w:bCs/>
+          <w:sz w:val="24"/>
+          <w:szCs w:val="24"/>
+        </w:rPr>
+        <w:t xml:space="preserve">) </w:t>
       </w:r>
       <w:r>
         <w:rPr>
@@ -158,516 +154,31 @@
           <w:sz w:val="24"/>
           <w:szCs w:val="24"/>
         </w:rPr>
-        <w:t>É a apresentação gráfica e digital de uma instituição (diferencia das concorrentes) para fixar sua imagem na mente dos clientes.</w:t>
-      </w:r>
-      <w:r>
-        <w:rPr>
-          <w:rFonts w:cstheme="minorHAnsi"/>
-          <w:sz w:val="24"/>
-          <w:szCs w:val="24"/>
-        </w:rPr>
-        <w:t xml:space="preserve"> Os padrões de cores, elementos visuais, tipografia são respeitados na hora de criar peças publicitárias, comerciais, embalagens, papelaria, logotipo, placas ente outros</w:t>
-      </w:r>
-      <w:r>
-        <w:rPr>
-          <w:rFonts w:cstheme="minorHAnsi"/>
-          <w:sz w:val="24"/>
-          <w:szCs w:val="24"/>
-        </w:rPr>
-        <w:t>.</w:t>
-      </w:r>
-    </w:p>
-    <w:p>
-      <w:pPr>
-        <w:jc w:val="both"/>
-        <w:rPr>
-          <w:rFonts w:cstheme="minorHAnsi"/>
-          <w:sz w:val="24"/>
-          <w:szCs w:val="24"/>
-        </w:rPr>
-      </w:pPr>
-      <w:r>
-        <w:rPr>
-          <w:rFonts w:cstheme="minorHAnsi"/>
-          <w:b/>
-          <w:bCs/>
-          <w:sz w:val="24"/>
-          <w:szCs w:val="24"/>
-        </w:rPr>
-        <w:t xml:space="preserve">BRIEFING </w:t>
-      </w:r>
-      <w:r>
-        <w:rPr>
-          <w:rFonts w:cstheme="minorHAnsi"/>
-          <w:b/>
-          <w:bCs/>
-          <w:sz w:val="24"/>
-          <w:szCs w:val="24"/>
-        </w:rPr>
-        <w:t>–</w:t>
-      </w:r>
-      <w:r>
-        <w:rPr>
-          <w:rFonts w:cstheme="minorHAnsi"/>
-          <w:b/>
-          <w:bCs/>
-          <w:sz w:val="24"/>
-          <w:szCs w:val="24"/>
-        </w:rPr>
-        <w:t xml:space="preserve"> </w:t>
-      </w:r>
-      <w:r>
-        <w:rPr>
-          <w:rFonts w:cstheme="minorHAnsi"/>
-          <w:sz w:val="24"/>
-          <w:szCs w:val="24"/>
-        </w:rPr>
-        <w:t>conjunto de informações essenciais para orientar um projeto. É um processo que garante que todas as partes envolvidas compreendam os objetivos, necessidade e expectativas do projeto.</w:t>
-      </w:r>
-      <w:r>
-        <w:rPr>
-          <w:rFonts w:cstheme="minorHAnsi"/>
-          <w:sz w:val="24"/>
-          <w:szCs w:val="24"/>
-        </w:rPr>
-        <w:t xml:space="preserve"> O grande objetivo é evitar retrabalho e alinhar expectativas.</w:t>
-      </w:r>
-    </w:p>
-    <w:p>
-      <w:pPr>
-        <w:pStyle w:val="PargrafodaLista"/>
-        <w:numPr>
-          <w:ilvl w:val="0"/>
-          <w:numId w:val="1"/>
-        </w:numPr>
-        <w:jc w:val="both"/>
-        <w:rPr>
-          <w:rFonts w:cstheme="minorHAnsi"/>
-          <w:sz w:val="24"/>
-          <w:szCs w:val="24"/>
-        </w:rPr>
-      </w:pPr>
-      <w:r>
-        <w:rPr>
-          <w:rFonts w:cstheme="minorHAnsi"/>
-          <w:b/>
-          <w:bCs/>
-          <w:sz w:val="24"/>
-          <w:szCs w:val="24"/>
-        </w:rPr>
-        <w:t>Coleta de informações:</w:t>
-      </w:r>
-      <w:r>
-        <w:rPr>
-          <w:rFonts w:cstheme="minorHAnsi"/>
-          <w:sz w:val="24"/>
-          <w:szCs w:val="24"/>
-        </w:rPr>
-        <w:t xml:space="preserve"> levantamento de dados do cliente, mercado e concorrência;</w:t>
-      </w:r>
-    </w:p>
-    <w:p>
-      <w:pPr>
-        <w:pStyle w:val="PargrafodaLista"/>
-        <w:numPr>
-          <w:ilvl w:val="0"/>
-          <w:numId w:val="1"/>
-        </w:numPr>
-        <w:jc w:val="both"/>
-        <w:rPr>
-          <w:rFonts w:cstheme="minorHAnsi"/>
-          <w:sz w:val="24"/>
-          <w:szCs w:val="24"/>
-        </w:rPr>
-      </w:pPr>
-      <w:r>
-        <w:rPr>
-          <w:rFonts w:cstheme="minorHAnsi"/>
-          <w:b/>
-          <w:bCs/>
-          <w:sz w:val="24"/>
-          <w:szCs w:val="24"/>
-        </w:rPr>
-        <w:t>Objetivos:</w:t>
-      </w:r>
-      <w:r>
-        <w:rPr>
-          <w:rFonts w:cstheme="minorHAnsi"/>
-          <w:sz w:val="24"/>
-          <w:szCs w:val="24"/>
-        </w:rPr>
-        <w:t xml:space="preserve"> propósito da ação;</w:t>
-      </w:r>
-    </w:p>
-    <w:p>
-      <w:pPr>
-        <w:pStyle w:val="PargrafodaLista"/>
-        <w:numPr>
-          <w:ilvl w:val="0"/>
-          <w:numId w:val="1"/>
-        </w:numPr>
-        <w:jc w:val="both"/>
-        <w:rPr>
-          <w:rFonts w:cstheme="minorHAnsi"/>
-          <w:sz w:val="24"/>
-          <w:szCs w:val="24"/>
-        </w:rPr>
-      </w:pPr>
-      <w:r>
-        <w:rPr>
-          <w:rFonts w:cstheme="minorHAnsi"/>
-          <w:b/>
-          <w:bCs/>
-          <w:sz w:val="24"/>
-          <w:szCs w:val="24"/>
-        </w:rPr>
-        <w:t>Público-Alvo:</w:t>
-      </w:r>
-      <w:r>
-        <w:rPr>
-          <w:rFonts w:cstheme="minorHAnsi"/>
-          <w:sz w:val="24"/>
-          <w:szCs w:val="24"/>
-        </w:rPr>
-        <w:t xml:space="preserve"> perfil do consumidor para guiar as estratégias;</w:t>
-      </w:r>
-    </w:p>
-    <w:p>
-      <w:pPr>
-        <w:pStyle w:val="PargrafodaLista"/>
-        <w:numPr>
-          <w:ilvl w:val="0"/>
-          <w:numId w:val="1"/>
-        </w:numPr>
-        <w:jc w:val="both"/>
-        <w:rPr>
-          <w:rFonts w:cstheme="minorHAnsi"/>
-          <w:sz w:val="24"/>
-          <w:szCs w:val="24"/>
-        </w:rPr>
-      </w:pPr>
-      <w:r>
-        <w:rPr>
-          <w:rFonts w:cstheme="minorHAnsi"/>
-          <w:b/>
-          <w:bCs/>
-          <w:sz w:val="24"/>
-          <w:szCs w:val="24"/>
-        </w:rPr>
-        <w:t>Diretrizes criativas / canais:</w:t>
-      </w:r>
-      <w:r>
-        <w:rPr>
-          <w:rFonts w:cstheme="minorHAnsi"/>
-          <w:sz w:val="24"/>
-          <w:szCs w:val="24"/>
-        </w:rPr>
-        <w:t xml:space="preserve"> </w:t>
-      </w:r>
-      <w:r>
-        <w:rPr>
-          <w:rFonts w:cstheme="minorHAnsi"/>
-          <w:sz w:val="24"/>
-          <w:szCs w:val="24"/>
-        </w:rPr>
-        <w:t>elementos de identidade visual, tom e referências estéticas além de como e onde a comunicação será realizada (online, offline);</w:t>
-      </w:r>
-    </w:p>
-    <w:p>
-      <w:pPr>
-        <w:pStyle w:val="PargrafodaLista"/>
-        <w:numPr>
-          <w:ilvl w:val="0"/>
-          <w:numId w:val="1"/>
-        </w:numPr>
-        <w:jc w:val="both"/>
-        <w:rPr>
-          <w:rFonts w:cstheme="minorHAnsi"/>
-          <w:sz w:val="24"/>
-          <w:szCs w:val="24"/>
-        </w:rPr>
-      </w:pPr>
-      <w:r>
-        <w:rPr>
-          <w:rFonts w:cstheme="minorHAnsi"/>
-          <w:b/>
-          <w:bCs/>
-          <w:sz w:val="24"/>
-          <w:szCs w:val="24"/>
-        </w:rPr>
-        <w:t>Orçamento, prazos e Indicadores:</w:t>
-      </w:r>
-      <w:r>
-        <w:rPr>
-          <w:rFonts w:cstheme="minorHAnsi"/>
-          <w:sz w:val="24"/>
-          <w:szCs w:val="24"/>
-        </w:rPr>
-        <w:t xml:space="preserve"> </w:t>
-      </w:r>
-      <w:r>
-        <w:rPr>
-          <w:rFonts w:cstheme="minorHAnsi"/>
-          <w:sz w:val="24"/>
-          <w:szCs w:val="24"/>
-        </w:rPr>
-        <w:t xml:space="preserve">limitações financeiras e de cronograma </w:t>
-      </w:r>
-      <w:r>
-        <w:rPr>
-          <w:rFonts w:cstheme="minorHAnsi"/>
-          <w:sz w:val="24"/>
-          <w:szCs w:val="24"/>
-        </w:rPr>
-        <w:t>p</w:t>
-      </w:r>
-      <w:r>
-        <w:rPr>
-          <w:rFonts w:cstheme="minorHAnsi"/>
-          <w:sz w:val="24"/>
-          <w:szCs w:val="24"/>
-        </w:rPr>
-        <w:t>ara execução</w:t>
-      </w:r>
-      <w:r>
-        <w:rPr>
-          <w:rFonts w:cstheme="minorHAnsi"/>
-          <w:sz w:val="24"/>
-          <w:szCs w:val="24"/>
-        </w:rPr>
-        <w:t xml:space="preserve"> do projeto e como será medida a eficácia (KPIs e métricas);</w:t>
-      </w:r>
-    </w:p>
-    <w:p>
-      <w:pPr>
-        <w:jc w:val="both"/>
-        <w:rPr>
-          <w:rFonts w:cstheme="minorHAnsi"/>
-          <w:sz w:val="24"/>
-          <w:szCs w:val="24"/>
-        </w:rPr>
-      </w:pPr>
-      <w:r>
-        <w:rPr>
-          <w:rFonts w:cstheme="minorHAnsi"/>
-          <w:b/>
-          <w:bCs/>
-          <w:sz w:val="24"/>
-          <w:szCs w:val="24"/>
-        </w:rPr>
-        <w:t xml:space="preserve">LOGOTIPO </w:t>
-      </w:r>
-      <w:r>
-        <w:rPr>
-          <w:rFonts w:cstheme="minorHAnsi"/>
-          <w:b/>
-          <w:bCs/>
-          <w:sz w:val="24"/>
-          <w:szCs w:val="24"/>
-        </w:rPr>
-        <w:t>–</w:t>
-      </w:r>
-      <w:r>
-        <w:rPr>
-          <w:rFonts w:cstheme="minorHAnsi"/>
-          <w:b/>
-          <w:bCs/>
-          <w:sz w:val="24"/>
-          <w:szCs w:val="24"/>
-        </w:rPr>
-        <w:t xml:space="preserve"> </w:t>
-      </w:r>
-      <w:r>
-        <w:rPr>
-          <w:rFonts w:cstheme="minorHAnsi"/>
-          <w:b/>
-          <w:bCs/>
-          <w:sz w:val="24"/>
-          <w:szCs w:val="24"/>
-        </w:rPr>
-        <w:t>“</w:t>
-      </w:r>
-      <w:r>
-        <w:rPr>
-          <w:rFonts w:cstheme="minorHAnsi"/>
-          <w:sz w:val="24"/>
-          <w:szCs w:val="24"/>
-        </w:rPr>
-        <w:t>Logo” significado e “</w:t>
-      </w:r>
-      <w:proofErr w:type="spellStart"/>
-      <w:r>
-        <w:rPr>
-          <w:rFonts w:cstheme="minorHAnsi"/>
-          <w:sz w:val="24"/>
-          <w:szCs w:val="24"/>
-        </w:rPr>
-        <w:t>Typo</w:t>
-      </w:r>
-      <w:proofErr w:type="spellEnd"/>
-      <w:r>
-        <w:rPr>
-          <w:rFonts w:cstheme="minorHAnsi"/>
-          <w:sz w:val="24"/>
-          <w:szCs w:val="24"/>
-        </w:rPr>
-        <w:t>” figura.</w:t>
-      </w:r>
-      <w:r>
-        <w:rPr>
-          <w:rFonts w:cstheme="minorHAnsi"/>
-          <w:sz w:val="24"/>
-          <w:szCs w:val="24"/>
-        </w:rPr>
-        <w:t xml:space="preserve"> Tem que ser forte o suficiente para fazer com que o cliente identifique e lembre o nome da empresa sem mesmo apresentar o nome.</w:t>
-      </w:r>
-      <w:r>
-        <w:rPr>
-          <w:rFonts w:cstheme="minorHAnsi"/>
-          <w:sz w:val="24"/>
-          <w:szCs w:val="24"/>
-        </w:rPr>
-        <w:t xml:space="preserve"> É o </w:t>
-      </w:r>
-      <w:r>
-        <w:rPr>
-          <w:rFonts w:cstheme="minorHAnsi"/>
-          <w:b/>
-          <w:bCs/>
-          <w:sz w:val="24"/>
-          <w:szCs w:val="24"/>
-        </w:rPr>
-        <w:t>nome</w:t>
-      </w:r>
-      <w:r>
-        <w:rPr>
-          <w:rFonts w:cstheme="minorHAnsi"/>
-          <w:b/>
-          <w:bCs/>
-          <w:sz w:val="24"/>
-          <w:szCs w:val="24"/>
-        </w:rPr>
-        <w:t xml:space="preserve"> / como está escrito</w:t>
-      </w:r>
-      <w:r>
-        <w:rPr>
-          <w:rFonts w:cstheme="minorHAnsi"/>
-          <w:sz w:val="24"/>
-          <w:szCs w:val="24"/>
-        </w:rPr>
-        <w:t xml:space="preserve"> da marca com a </w:t>
-      </w:r>
-      <w:r>
-        <w:rPr>
-          <w:rFonts w:cstheme="minorHAnsi"/>
-          <w:b/>
-          <w:bCs/>
-          <w:sz w:val="24"/>
-          <w:szCs w:val="24"/>
-        </w:rPr>
-        <w:t xml:space="preserve">fonte </w:t>
-      </w:r>
-      <w:r>
-        <w:rPr>
-          <w:rFonts w:cstheme="minorHAnsi"/>
-          <w:sz w:val="24"/>
-          <w:szCs w:val="24"/>
-        </w:rPr>
-        <w:t>específica que foi selecionada para representar essa marca.</w:t>
-      </w:r>
-    </w:p>
-    <w:p>
-      <w:pPr>
-        <w:jc w:val="both"/>
-        <w:rPr>
-          <w:rFonts w:cstheme="minorHAnsi"/>
-          <w:sz w:val="24"/>
-          <w:szCs w:val="24"/>
-        </w:rPr>
-      </w:pPr>
-      <w:r>
-        <w:rPr>
-          <w:rFonts w:cstheme="minorHAnsi"/>
-          <w:b/>
-          <w:bCs/>
-          <w:sz w:val="24"/>
-          <w:szCs w:val="24"/>
-        </w:rPr>
-        <w:t xml:space="preserve">SLOGAN – </w:t>
-      </w:r>
-      <w:r>
-        <w:rPr>
-          <w:rFonts w:cstheme="minorHAnsi"/>
-          <w:sz w:val="24"/>
-          <w:szCs w:val="24"/>
-        </w:rPr>
-        <w:t>“Just Do It” frase curta que representa uma ideia central da marca.</w:t>
-      </w:r>
-    </w:p>
-    <w:p>
-      <w:pPr>
-        <w:jc w:val="both"/>
-        <w:rPr>
-          <w:rFonts w:cstheme="minorHAnsi"/>
-          <w:sz w:val="24"/>
-          <w:szCs w:val="24"/>
-        </w:rPr>
-      </w:pPr>
-      <w:r>
-        <w:rPr>
-          <w:rFonts w:cstheme="minorHAnsi"/>
-          <w:b/>
-          <w:bCs/>
-          <w:sz w:val="24"/>
-          <w:szCs w:val="24"/>
-        </w:rPr>
-        <w:t xml:space="preserve">LOGOMARCA </w:t>
-      </w:r>
-      <w:r>
-        <w:rPr>
-          <w:rFonts w:cstheme="minorHAnsi"/>
-          <w:b/>
-          <w:bCs/>
-          <w:sz w:val="24"/>
-          <w:szCs w:val="24"/>
-        </w:rPr>
-        <w:t>–</w:t>
-      </w:r>
-      <w:r>
-        <w:rPr>
-          <w:rFonts w:cstheme="minorHAnsi"/>
-          <w:b/>
-          <w:bCs/>
-          <w:sz w:val="24"/>
-          <w:szCs w:val="24"/>
-        </w:rPr>
-        <w:t xml:space="preserve"> </w:t>
-      </w:r>
-      <w:r>
-        <w:rPr>
-          <w:rFonts w:cstheme="minorHAnsi"/>
-          <w:sz w:val="24"/>
-          <w:szCs w:val="24"/>
-        </w:rPr>
-        <w:t xml:space="preserve">É a união de </w:t>
-      </w:r>
-      <w:r>
-        <w:rPr>
-          <w:rFonts w:cstheme="minorHAnsi"/>
-          <w:b/>
-          <w:bCs/>
-          <w:sz w:val="24"/>
-          <w:szCs w:val="24"/>
-        </w:rPr>
-        <w:t>todos esses elementos</w:t>
-      </w:r>
-      <w:r>
-        <w:rPr>
-          <w:rFonts w:cstheme="minorHAnsi"/>
-          <w:sz w:val="24"/>
-          <w:szCs w:val="24"/>
-        </w:rPr>
-        <w:t xml:space="preserve"> (identidade visual, responsabilidade social, cultura).</w:t>
+        <w:t>estrutura de decisão adequada para se escolher entre múltiplas escolhas</w:t>
+      </w:r>
+      <w:r>
+        <w:rPr>
+          <w:rFonts w:cstheme="minorHAnsi"/>
+          <w:sz w:val="24"/>
+          <w:szCs w:val="24"/>
+        </w:rPr>
+        <w:t xml:space="preserve"> (geralmente acima de 6 ou em casos muito definidos)</w:t>
+      </w:r>
+      <w:r>
+        <w:rPr>
+          <w:rFonts w:cstheme="minorHAnsi"/>
+          <w:sz w:val="24"/>
+          <w:szCs w:val="24"/>
+        </w:rPr>
+        <w:t>. Usada quando existem muitos caminhos a serem percorridos a partir de uma decisão.</w:t>
+      </w:r>
+      <w:r>
+        <w:rPr>
+          <w:rFonts w:cstheme="minorHAnsi"/>
+          <w:sz w:val="24"/>
+          <w:szCs w:val="24"/>
+        </w:rPr>
+        <w:t xml:space="preserve"> Nas linguagens de programação em switch case o programa faz a verificação com um único valor (não comparação de valores)</w:t>
       </w:r>
     </w:p>
     <w:p>
@@ -686,9 +197,89 @@
           <w:szCs w:val="24"/>
         </w:rPr>
         <w:drawing>
-          <wp:inline distT="0" distB="0" distL="0" distR="0" wp14:anchorId="4842172F" wp14:editId="2A8035F3">
-            <wp:extent cx="6144482" cy="1295581"/>
-            <wp:effectExtent l="0" t="0" r="0" b="0"/>
+          <wp:anchor distT="0" distB="0" distL="114300" distR="114300" simplePos="0" relativeHeight="251659264" behindDoc="1" locked="0" layoutInCell="1" allowOverlap="1" wp14:anchorId="66479FE3" wp14:editId="3E9BED8E">
+            <wp:simplePos x="0" y="0"/>
+            <wp:positionH relativeFrom="column">
+              <wp:posOffset>1339850</wp:posOffset>
+            </wp:positionH>
+            <wp:positionV relativeFrom="paragraph">
+              <wp:posOffset>0</wp:posOffset>
+            </wp:positionV>
+            <wp:extent cx="1340006" cy="2337759"/>
+            <wp:effectExtent l="0" t="0" r="0" b="5715"/>
+            <wp:wrapTight wrapText="bothSides">
+              <wp:wrapPolygon edited="0">
+                <wp:start x="0" y="0"/>
+                <wp:lineTo x="0" y="21477"/>
+                <wp:lineTo x="21191" y="21477"/>
+                <wp:lineTo x="21191" y="0"/>
+                <wp:lineTo x="0" y="0"/>
+              </wp:wrapPolygon>
+            </wp:wrapTight>
+            <wp:docPr id="2" name="Imagem 2"/>
+            <wp:cNvGraphicFramePr>
+              <a:graphicFrameLocks xmlns:a="http://schemas.openxmlformats.org/drawingml/2006/main" noChangeAspect="1"/>
+            </wp:cNvGraphicFramePr>
+            <a:graphic xmlns:a="http://schemas.openxmlformats.org/drawingml/2006/main">
+              <a:graphicData uri="http://schemas.openxmlformats.org/drawingml/2006/picture">
+                <pic:pic xmlns:pic="http://schemas.openxmlformats.org/drawingml/2006/picture">
+                  <pic:nvPicPr>
+                    <pic:cNvPr id="1" name=""/>
+                    <pic:cNvPicPr/>
+                  </pic:nvPicPr>
+                  <pic:blipFill>
+                    <a:blip r:embed="rId5">
+                      <a:extLst>
+                        <a:ext uri="{28A0092B-C50C-407E-A947-70E740481C1C}">
+                          <a14:useLocalDpi xmlns:a14="http://schemas.microsoft.com/office/drawing/2010/main" val="0"/>
+                        </a:ext>
+                      </a:extLst>
+                    </a:blip>
+                    <a:stretch>
+                      <a:fillRect/>
+                    </a:stretch>
+                  </pic:blipFill>
+                  <pic:spPr>
+                    <a:xfrm>
+                      <a:off x="0" y="0"/>
+                      <a:ext cx="1340006" cy="2337759"/>
+                    </a:xfrm>
+                    <a:prstGeom prst="rect">
+                      <a:avLst/>
+                    </a:prstGeom>
+                  </pic:spPr>
+                </pic:pic>
+              </a:graphicData>
+            </a:graphic>
+          </wp:anchor>
+        </w:drawing>
+      </w:r>
+      <w:r>
+        <w:rPr>
+          <w:rFonts w:cstheme="minorHAnsi"/>
+          <w:sz w:val="24"/>
+          <w:szCs w:val="24"/>
+        </w:rPr>
+        <w:drawing>
+          <wp:anchor distT="0" distB="0" distL="114300" distR="114300" simplePos="0" relativeHeight="251658240" behindDoc="1" locked="0" layoutInCell="1" allowOverlap="1" wp14:anchorId="125CA625" wp14:editId="3D0CA5F1">
+            <wp:simplePos x="0" y="0"/>
+            <wp:positionH relativeFrom="column">
+              <wp:posOffset>-77638</wp:posOffset>
+            </wp:positionH>
+            <wp:positionV relativeFrom="paragraph">
+              <wp:posOffset>1593</wp:posOffset>
+            </wp:positionV>
+            <wp:extent cx="1345721" cy="2808872"/>
+            <wp:effectExtent l="0" t="0" r="6985" b="0"/>
+            <wp:wrapTight wrapText="bothSides">
+              <wp:wrapPolygon edited="0">
+                <wp:start x="0" y="0"/>
+                <wp:lineTo x="0" y="21390"/>
+                <wp:lineTo x="21406" y="21390"/>
+                <wp:lineTo x="21406" y="0"/>
+                <wp:lineTo x="0" y="0"/>
+              </wp:wrapPolygon>
+            </wp:wrapTight>
             <wp:docPr id="1" name="Imagem 1"/>
             <wp:cNvGraphicFramePr>
               <a:graphicFrameLocks xmlns:a="http://schemas.openxmlformats.org/drawingml/2006/main" noChangeAspect="1"/>
@@ -701,7 +292,13 @@
                     <pic:cNvPicPr/>
                   </pic:nvPicPr>
                   <pic:blipFill>
-                    <a:blip r:embed="rId5"/>
+                    <a:blip r:embed="rId6" cstate="print">
+                      <a:extLst>
+                        <a:ext uri="{28A0092B-C50C-407E-A947-70E740481C1C}">
+                          <a14:useLocalDpi xmlns:a14="http://schemas.microsoft.com/office/drawing/2010/main" val="0"/>
+                        </a:ext>
+                      </a:extLst>
+                    </a:blip>
                     <a:stretch>
                       <a:fillRect/>
                     </a:stretch>
@@ -709,7 +306,538 @@
                   <pic:spPr>
                     <a:xfrm>
                       <a:off x="0" y="0"/>
-                      <a:ext cx="6144482" cy="1295581"/>
+                      <a:ext cx="1345721" cy="2808872"/>
+                    </a:xfrm>
+                    <a:prstGeom prst="rect">
+                      <a:avLst/>
+                    </a:prstGeom>
+                  </pic:spPr>
+                </pic:pic>
+              </a:graphicData>
+            </a:graphic>
+          </wp:anchor>
+        </w:drawing>
+      </w:r>
+      <w:r>
+        <w:rPr>
+          <w:rFonts w:cstheme="minorHAnsi"/>
+          <w:sz w:val="24"/>
+          <w:szCs w:val="24"/>
+        </w:rPr>
+        <w:t>Verifica &gt; escolhe verdadeiro/falso &gt; verifica &gt; escolhe verdadeiro/falso &gt; finaliza</w:t>
+      </w:r>
+    </w:p>
+    <w:p>
+      <w:pPr>
+        <w:jc w:val="both"/>
+        <w:rPr>
+          <w:rFonts w:cstheme="minorHAnsi"/>
+          <w:sz w:val="24"/>
+          <w:szCs w:val="24"/>
+        </w:rPr>
+      </w:pPr>
+      <w:r>
+        <w:rPr>
+          <w:rFonts w:cstheme="minorHAnsi"/>
+          <w:b/>
+          <w:bCs/>
+          <w:sz w:val="24"/>
+          <w:szCs w:val="24"/>
+        </w:rPr>
+        <w:t xml:space="preserve">Break – </w:t>
+      </w:r>
+      <w:r>
+        <w:rPr>
+          <w:rFonts w:cstheme="minorHAnsi"/>
+          <w:sz w:val="24"/>
+          <w:szCs w:val="24"/>
+        </w:rPr>
+        <w:t>pausa a verificação naquele ponto quando o valor idêntico for encontrado;</w:t>
+      </w:r>
+    </w:p>
+    <w:p>
+      <w:pPr>
+        <w:jc w:val="both"/>
+        <w:rPr>
+          <w:rFonts w:cstheme="minorHAnsi"/>
+          <w:sz w:val="24"/>
+          <w:szCs w:val="24"/>
+        </w:rPr>
+      </w:pPr>
+      <w:r>
+        <w:rPr>
+          <w:rFonts w:cstheme="minorHAnsi"/>
+          <w:b/>
+          <w:bCs/>
+          <w:sz w:val="24"/>
+          <w:szCs w:val="24"/>
+        </w:rPr>
+        <w:t xml:space="preserve">Default – </w:t>
+      </w:r>
+      <w:r>
+        <w:rPr>
+          <w:rFonts w:cstheme="minorHAnsi"/>
+          <w:sz w:val="24"/>
+          <w:szCs w:val="24"/>
+        </w:rPr>
+        <w:t>é opcional. Caso nenhuma das opções acima forem verdadeira ele executa o bloco dentro do default;</w:t>
+      </w:r>
+    </w:p>
+    <w:p>
+      <w:pPr>
+        <w:jc w:val="both"/>
+        <w:rPr>
+          <w:rFonts w:cstheme="minorHAnsi"/>
+          <w:sz w:val="24"/>
+          <w:szCs w:val="24"/>
+        </w:rPr>
+      </w:pPr>
+      <w:r>
+        <w:rPr>
+          <w:rFonts w:cstheme="minorHAnsi"/>
+          <w:b/>
+          <w:bCs/>
+          <w:sz w:val="24"/>
+          <w:szCs w:val="24"/>
+        </w:rPr>
+        <w:t xml:space="preserve">Em Java </w:t>
+      </w:r>
+      <w:r>
+        <w:rPr>
+          <w:rFonts w:cstheme="minorHAnsi"/>
+          <w:b/>
+          <w:bCs/>
+          <w:sz w:val="24"/>
+          <w:szCs w:val="24"/>
+        </w:rPr>
+        <w:t>–</w:t>
+      </w:r>
+      <w:r>
+        <w:rPr>
+          <w:rFonts w:cstheme="minorHAnsi"/>
+          <w:b/>
+          <w:bCs/>
+          <w:sz w:val="24"/>
+          <w:szCs w:val="24"/>
+        </w:rPr>
+        <w:t xml:space="preserve"> </w:t>
+      </w:r>
+      <w:r>
+        <w:rPr>
+          <w:rFonts w:cstheme="minorHAnsi"/>
+          <w:sz w:val="24"/>
+          <w:szCs w:val="24"/>
+        </w:rPr>
+        <w:t>switch (variável ou valor): define-se a variável ou valor que desejamos comparar.</w:t>
+      </w:r>
+    </w:p>
+    <w:p>
+      <w:pPr>
+        <w:jc w:val="both"/>
+        <w:rPr>
+          <w:rFonts w:cstheme="minorHAnsi"/>
+          <w:sz w:val="24"/>
+          <w:szCs w:val="24"/>
+        </w:rPr>
+      </w:pPr>
+      <w:r>
+        <w:rPr>
+          <w:rFonts w:cstheme="minorHAnsi"/>
+          <w:b/>
+          <w:bCs/>
+          <w:sz w:val="24"/>
+          <w:szCs w:val="24"/>
+        </w:rPr>
+        <w:t xml:space="preserve">Case </w:t>
+      </w:r>
+      <w:r>
+        <w:rPr>
+          <w:rFonts w:cstheme="minorHAnsi"/>
+          <w:b/>
+          <w:bCs/>
+          <w:sz w:val="24"/>
+          <w:szCs w:val="24"/>
+        </w:rPr>
+        <w:t>–</w:t>
+      </w:r>
+      <w:r>
+        <w:rPr>
+          <w:rFonts w:cstheme="minorHAnsi"/>
+          <w:b/>
+          <w:bCs/>
+          <w:sz w:val="24"/>
+          <w:szCs w:val="24"/>
+        </w:rPr>
+        <w:t xml:space="preserve"> </w:t>
+      </w:r>
+      <w:r>
+        <w:rPr>
+          <w:rFonts w:cstheme="minorHAnsi"/>
+          <w:sz w:val="24"/>
+          <w:szCs w:val="24"/>
+        </w:rPr>
+        <w:t>verifica se valor for igual ao do switch, qual código será executado</w:t>
+      </w:r>
+    </w:p>
+    <w:p>
+      <w:pPr>
+        <w:jc w:val="both"/>
+        <w:rPr>
+          <w:rFonts w:cstheme="minorHAnsi"/>
+          <w:sz w:val="24"/>
+          <w:szCs w:val="24"/>
+        </w:rPr>
+      </w:pPr>
+      <w:r>
+        <w:rPr>
+          <w:rFonts w:cstheme="minorHAnsi"/>
+          <w:b/>
+          <w:bCs/>
+          <w:sz w:val="24"/>
+          <w:szCs w:val="24"/>
+        </w:rPr>
+        <w:t xml:space="preserve">Break </w:t>
+      </w:r>
+      <w:r>
+        <w:rPr>
+          <w:rFonts w:cstheme="minorHAnsi"/>
+          <w:b/>
+          <w:bCs/>
+          <w:sz w:val="24"/>
+          <w:szCs w:val="24"/>
+        </w:rPr>
+        <w:t>–</w:t>
+      </w:r>
+      <w:r>
+        <w:rPr>
+          <w:rFonts w:cstheme="minorHAnsi"/>
+          <w:b/>
+          <w:bCs/>
+          <w:sz w:val="24"/>
+          <w:szCs w:val="24"/>
+        </w:rPr>
+        <w:t xml:space="preserve"> </w:t>
+      </w:r>
+      <w:r>
+        <w:rPr>
+          <w:rFonts w:cstheme="minorHAnsi"/>
+          <w:sz w:val="24"/>
+          <w:szCs w:val="24"/>
+        </w:rPr>
+        <w:t>especifica última linha do código a ser executada dentro da condição</w:t>
+      </w:r>
+    </w:p>
+    <w:p>
+      <w:pPr>
+        <w:jc w:val="both"/>
+        <w:rPr>
+          <w:rFonts w:cstheme="minorHAnsi"/>
+          <w:sz w:val="24"/>
+          <w:szCs w:val="24"/>
+        </w:rPr>
+      </w:pPr>
+      <w:r>
+        <w:rPr>
+          <w:rFonts w:cstheme="minorHAnsi"/>
+          <w:b/>
+          <w:bCs/>
+          <w:sz w:val="24"/>
+          <w:szCs w:val="24"/>
+        </w:rPr>
+        <w:t xml:space="preserve">Default </w:t>
+      </w:r>
+      <w:r>
+        <w:rPr>
+          <w:rFonts w:cstheme="minorHAnsi"/>
+          <w:b/>
+          <w:bCs/>
+          <w:sz w:val="24"/>
+          <w:szCs w:val="24"/>
+        </w:rPr>
+        <w:t>–</w:t>
+      </w:r>
+      <w:r>
+        <w:rPr>
+          <w:rFonts w:cstheme="minorHAnsi"/>
+          <w:b/>
+          <w:bCs/>
+          <w:sz w:val="24"/>
+          <w:szCs w:val="24"/>
+        </w:rPr>
+        <w:t xml:space="preserve"> </w:t>
+      </w:r>
+      <w:r>
+        <w:rPr>
+          <w:rFonts w:cstheme="minorHAnsi"/>
+          <w:sz w:val="24"/>
+          <w:szCs w:val="24"/>
+        </w:rPr>
+        <w:t>usado para um fluxo alternativo (caso do valor do código não seja atendido por nenhum case).</w:t>
+      </w:r>
+    </w:p>
+    <w:p>
+      <w:pPr>
+        <w:jc w:val="both"/>
+        <w:rPr>
+          <w:rFonts w:cstheme="minorHAnsi"/>
+          <w:sz w:val="24"/>
+          <w:szCs w:val="24"/>
+        </w:rPr>
+      </w:pPr>
+    </w:p>
+    <w:p>
+      <w:pPr>
+        <w:pStyle w:val="PargrafodaLista"/>
+        <w:numPr>
+          <w:ilvl w:val="0"/>
+          <w:numId w:val="2"/>
+        </w:numPr>
+        <w:jc w:val="both"/>
+        <w:rPr>
+          <w:rFonts w:cstheme="minorHAnsi"/>
+          <w:sz w:val="24"/>
+          <w:szCs w:val="24"/>
+        </w:rPr>
+      </w:pPr>
+      <w:hyperlink r:id="rId7" w:history="1">
+        <w:r>
+          <w:rPr>
+            <w:rStyle w:val="Hyperlink"/>
+            <w:rFonts w:cstheme="minorHAnsi"/>
+            <w:sz w:val="24"/>
+            <w:szCs w:val="24"/>
+            <w:highlight w:val="yellow"/>
+          </w:rPr>
+          <w:t>https://www.youtube.com/watch?v=z5pluFNMq</w:t>
+        </w:r>
+        <w:r>
+          <w:rPr>
+            <w:rStyle w:val="Hyperlink"/>
+            <w:rFonts w:cstheme="minorHAnsi"/>
+            <w:sz w:val="24"/>
+            <w:szCs w:val="24"/>
+            <w:highlight w:val="yellow"/>
+          </w:rPr>
+          <w:t>l</w:t>
+        </w:r>
+        <w:r>
+          <w:rPr>
+            <w:rStyle w:val="Hyperlink"/>
+            <w:rFonts w:cstheme="minorHAnsi"/>
+            <w:sz w:val="24"/>
+            <w:szCs w:val="24"/>
+            <w:highlight w:val="yellow"/>
+          </w:rPr>
+          <w:t>g&amp;ab_channel=CursoDSCursoDS</w:t>
+        </w:r>
+      </w:hyperlink>
+      <w:r>
+        <w:rPr>
+          <w:rFonts w:cstheme="minorHAnsi"/>
+          <w:sz w:val="24"/>
+          <w:szCs w:val="24"/>
+        </w:rPr>
+        <w:t xml:space="preserve"> (DSI – Agenda 06 – Estrutura caso – faça)</w:t>
+      </w:r>
+    </w:p>
+    <w:p>
+      <w:pPr>
+        <w:jc w:val="both"/>
+        <w:rPr>
+          <w:rFonts w:cstheme="minorHAnsi"/>
+          <w:sz w:val="24"/>
+          <w:szCs w:val="24"/>
+        </w:rPr>
+      </w:pPr>
+    </w:p>
+    <w:p>
+      <w:pPr>
+        <w:jc w:val="both"/>
+        <w:rPr>
+          <w:rFonts w:cstheme="minorHAnsi"/>
+          <w:sz w:val="24"/>
+          <w:szCs w:val="24"/>
+        </w:rPr>
+      </w:pPr>
+      <w:r>
+        <w:rPr>
+          <w:rFonts w:cstheme="minorHAnsi"/>
+          <w:b/>
+          <w:bCs/>
+          <w:sz w:val="24"/>
+          <w:szCs w:val="24"/>
+        </w:rPr>
+        <w:t xml:space="preserve">EXEMPLO PRÁTICO – </w:t>
+      </w:r>
+      <w:r>
+        <w:rPr>
+          <w:rFonts w:cstheme="minorHAnsi"/>
+          <w:sz w:val="24"/>
+          <w:szCs w:val="24"/>
+        </w:rPr>
+        <w:t xml:space="preserve">normalmente usado em menus onde existem opções </w:t>
+      </w:r>
+      <w:r>
+        <w:rPr>
+          <w:rFonts w:cstheme="minorHAnsi"/>
+          <w:b/>
+          <w:bCs/>
+          <w:sz w:val="24"/>
+          <w:szCs w:val="24"/>
+        </w:rPr>
+        <w:t>exatas.</w:t>
+      </w:r>
+      <w:r>
+        <w:rPr>
+          <w:rFonts w:cstheme="minorHAnsi"/>
+          <w:b/>
+          <w:bCs/>
+          <w:sz w:val="24"/>
+          <w:szCs w:val="24"/>
+        </w:rPr>
+        <w:t xml:space="preserve"> </w:t>
+      </w:r>
+    </w:p>
+    <w:p>
+      <w:pPr>
+        <w:jc w:val="both"/>
+        <w:rPr>
+          <w:rFonts w:cstheme="minorHAnsi"/>
+          <w:sz w:val="24"/>
+          <w:szCs w:val="24"/>
+        </w:rPr>
+      </w:pPr>
+      <w:r>
+        <w:rPr>
+          <w:rFonts w:cstheme="minorHAnsi"/>
+          <w:b/>
+          <w:bCs/>
+          <w:sz w:val="24"/>
+          <w:szCs w:val="24"/>
+        </w:rPr>
+        <w:t xml:space="preserve">OBJETIVO (SWITCH CAS) </w:t>
+      </w:r>
+      <w:r>
+        <w:rPr>
+          <w:rFonts w:cstheme="minorHAnsi"/>
+          <w:b/>
+          <w:bCs/>
+          <w:sz w:val="24"/>
+          <w:szCs w:val="24"/>
+        </w:rPr>
+        <w:t>–</w:t>
+      </w:r>
+      <w:r>
+        <w:rPr>
+          <w:rFonts w:cstheme="minorHAnsi"/>
+          <w:b/>
+          <w:bCs/>
+          <w:sz w:val="24"/>
+          <w:szCs w:val="24"/>
+        </w:rPr>
+        <w:t xml:space="preserve"> </w:t>
+      </w:r>
+      <w:r>
+        <w:rPr>
+          <w:rFonts w:cstheme="minorHAnsi"/>
+          <w:sz w:val="24"/>
+          <w:szCs w:val="24"/>
+        </w:rPr>
+        <w:t>O objetivo da estrutura Switch Case é facilitar a escrita do algoritmo quando se tem muitos caminhos a serem seguidos a partir de uma decisão.</w:t>
+      </w:r>
+      <w:r>
+        <w:rPr>
+          <w:rFonts w:cstheme="minorHAnsi"/>
+          <w:sz w:val="24"/>
+          <w:szCs w:val="24"/>
+        </w:rPr>
+        <w:t xml:space="preserve"> Para isso ele irá </w:t>
+      </w:r>
+      <w:r>
+        <w:rPr>
+          <w:rFonts w:cstheme="minorHAnsi"/>
+          <w:b/>
+          <w:bCs/>
+          <w:sz w:val="24"/>
+          <w:szCs w:val="24"/>
+        </w:rPr>
+        <w:t xml:space="preserve">comparar </w:t>
+      </w:r>
+      <w:r>
+        <w:rPr>
+          <w:rFonts w:cstheme="minorHAnsi"/>
+          <w:sz w:val="24"/>
+          <w:szCs w:val="24"/>
+        </w:rPr>
+        <w:t xml:space="preserve">o </w:t>
+      </w:r>
+      <w:r>
+        <w:rPr>
+          <w:rFonts w:cstheme="minorHAnsi"/>
+          <w:b/>
+          <w:bCs/>
+          <w:sz w:val="24"/>
+          <w:szCs w:val="24"/>
+        </w:rPr>
+        <w:t xml:space="preserve">valor do conteúdo de uma variável </w:t>
+      </w:r>
+      <w:r>
+        <w:rPr>
+          <w:rFonts w:cstheme="minorHAnsi"/>
+          <w:sz w:val="24"/>
+          <w:szCs w:val="24"/>
+        </w:rPr>
+        <w:t>e uma lista definida (case) durante a programação.</w:t>
+      </w:r>
+      <w:r>
+        <w:rPr>
+          <w:rFonts w:cstheme="minorHAnsi"/>
+          <w:sz w:val="24"/>
+          <w:szCs w:val="24"/>
+        </w:rPr>
+        <w:t xml:space="preserve"> Ao encontrar um valor idêntico (correspondente) o bloco dentro do comando case será executado e as demais opções ignoradas.</w:t>
+      </w:r>
+    </w:p>
+    <w:p>
+      <w:pPr>
+        <w:jc w:val="both"/>
+        <w:rPr>
+          <w:rFonts w:cstheme="minorHAnsi"/>
+          <w:sz w:val="24"/>
+          <w:szCs w:val="24"/>
+        </w:rPr>
+      </w:pPr>
+      <w:r>
+        <w:rPr>
+          <w:rFonts w:cstheme="minorHAnsi"/>
+          <w:sz w:val="24"/>
+          <w:szCs w:val="24"/>
+        </w:rPr>
+        <w:drawing>
+          <wp:inline distT="0" distB="0" distL="0" distR="0" wp14:anchorId="10070C41" wp14:editId="0122FA72">
+            <wp:extent cx="5429250" cy="2427756"/>
+            <wp:effectExtent l="0" t="0" r="0" b="0"/>
+            <wp:docPr id="3" name="Imagem 3"/>
+            <wp:cNvGraphicFramePr>
+              <a:graphicFrameLocks xmlns:a="http://schemas.openxmlformats.org/drawingml/2006/main" noChangeAspect="1"/>
+            </wp:cNvGraphicFramePr>
+            <a:graphic xmlns:a="http://schemas.openxmlformats.org/drawingml/2006/main">
+              <a:graphicData uri="http://schemas.openxmlformats.org/drawingml/2006/picture">
+                <pic:pic xmlns:pic="http://schemas.openxmlformats.org/drawingml/2006/picture">
+                  <pic:nvPicPr>
+                    <pic:cNvPr id="1" name=""/>
+                    <pic:cNvPicPr/>
+                  </pic:nvPicPr>
+                  <pic:blipFill>
+                    <a:blip r:embed="rId8"/>
+                    <a:stretch>
+                      <a:fillRect/>
+                    </a:stretch>
+                  </pic:blipFill>
+                  <pic:spPr>
+                    <a:xfrm>
+                      <a:off x="0" y="0"/>
+                      <a:ext cx="5431878" cy="2428931"/>
                     </a:xfrm>
                     <a:prstGeom prst="rect">
                       <a:avLst/>
@@ -724,6 +852,26 @@
     </w:p>
     <w:p>
       <w:pPr>
+        <w:jc w:val="both"/>
+        <w:rPr>
+          <w:rFonts w:cstheme="minorHAnsi"/>
+          <w:sz w:val="24"/>
+          <w:szCs w:val="24"/>
+        </w:rPr>
+      </w:pPr>
+    </w:p>
+    <w:p>
+      <w:pPr>
+        <w:jc w:val="both"/>
+        <w:rPr>
+          <w:rFonts w:cstheme="minorHAnsi"/>
+          <w:sz w:val="24"/>
+          <w:szCs w:val="24"/>
+        </w:rPr>
+      </w:pPr>
+    </w:p>
+    <w:p>
+      <w:pPr>
         <w:pStyle w:val="PargrafodaLista"/>
         <w:numPr>
           <w:ilvl w:val="0"/>
@@ -736,7 +884,7 @@
           <w:szCs w:val="24"/>
         </w:rPr>
       </w:pPr>
-      <w:hyperlink r:id="rId6" w:history="1">
+      <w:hyperlink r:id="rId9" w:history="1">
         <w:r>
           <w:rPr>
             <w:rStyle w:val="Hyperlink"/>
@@ -745,7 +893,7 @@
             <w:szCs w:val="24"/>
             <w:highlight w:val="yellow"/>
           </w:rPr>
-          <w:t>https://www.youtube.com/watch?v=ClHd3Ss2Xao&amp;a</w:t>
+          <w:t>https://www.youtube.com/watch?v=1Wg0Lg8DckY&amp;a</w:t>
         </w:r>
         <w:r>
           <w:rPr>
@@ -765,50 +913,7 @@
             <w:szCs w:val="24"/>
             <w:highlight w:val="yellow"/>
           </w:rPr>
-          <w:t>_channel=Forasteiro</w:t>
-        </w:r>
-      </w:hyperlink>
-      <w:r>
-        <w:rPr>
-          <w:rFonts w:cstheme="minorHAnsi"/>
-          <w:sz w:val="24"/>
-          <w:szCs w:val="24"/>
-        </w:rPr>
-        <w:t xml:space="preserve"> </w:t>
-      </w:r>
-      <w:r>
-        <w:rPr>
-          <w:rFonts w:cstheme="minorHAnsi"/>
-          <w:sz w:val="24"/>
-          <w:szCs w:val="24"/>
-        </w:rPr>
-        <w:t>(7 segredos dos logotipos mais fortes – Youtube)</w:t>
-      </w:r>
-    </w:p>
-    <w:p>
-      <w:pPr>
-        <w:pStyle w:val="PargrafodaLista"/>
-        <w:numPr>
-          <w:ilvl w:val="0"/>
-          <w:numId w:val="2"/>
-        </w:numPr>
-        <w:jc w:val="both"/>
-        <w:rPr>
-          <w:rFonts w:cstheme="minorHAnsi"/>
-          <w:sz w:val="24"/>
-          <w:szCs w:val="24"/>
-        </w:rPr>
-      </w:pPr>
-      <w:hyperlink r:id="rId7" w:history="1">
-        <w:r>
-          <w:rPr>
-            <w:rStyle w:val="Hyperlink"/>
-            <w:rFonts w:cstheme="minorHAnsi"/>
-            <w:sz w:val="24"/>
-            <w:szCs w:val="24"/>
-            <w:highlight w:val="yellow"/>
-          </w:rPr>
-          <w:t>https://www.youtube.com/watch?v=ze</w:t>
+          <w:t>_channel=GE</w:t>
         </w:r>
         <w:r>
           <w:rPr>
@@ -818,7 +923,7 @@
             <w:szCs w:val="24"/>
             <w:highlight w:val="yellow"/>
           </w:rPr>
-          <w:t>U</w:t>
+          <w:t>E</w:t>
         </w:r>
         <w:r>
           <w:rPr>
@@ -828,7 +933,7 @@
             <w:szCs w:val="24"/>
             <w:highlight w:val="yellow"/>
           </w:rPr>
-          <w:t>G4shLZp4&amp;ab_channel=Forasteiro</w:t>
+          <w:t>aDCPS</w:t>
         </w:r>
       </w:hyperlink>
       <w:r>
@@ -837,8 +942,156 @@
           <w:sz w:val="24"/>
           <w:szCs w:val="24"/>
         </w:rPr>
-        <w:t xml:space="preserve"> (escolha as fontes e cores perfeitas pro seu logo – Youtube)</w:t>
-      </w:r>
+        <w:t xml:space="preserve"> </w:t>
+      </w:r>
+      <w:r>
+        <w:rPr>
+          <w:rFonts w:cstheme="minorHAnsi"/>
+          <w:sz w:val="24"/>
+          <w:szCs w:val="24"/>
+        </w:rPr>
+        <w:t>(</w:t>
+      </w:r>
+      <w:r>
+        <w:rPr>
+          <w:rFonts w:cstheme="minorHAnsi"/>
+          <w:sz w:val="24"/>
+          <w:szCs w:val="24"/>
+        </w:rPr>
+        <w:t>A lógica aplicada em java #06 Selecione caso (Ag05) - GEEaD</w:t>
+      </w:r>
+      <w:r>
+        <w:rPr>
+          <w:rFonts w:cstheme="minorHAnsi"/>
+          <w:sz w:val="24"/>
+          <w:szCs w:val="24"/>
+        </w:rPr>
+        <w:t>)</w:t>
+      </w:r>
+    </w:p>
+    <w:p>
+      <w:pPr>
+        <w:jc w:val="both"/>
+        <w:rPr>
+          <w:rFonts w:cstheme="minorHAnsi"/>
+          <w:sz w:val="24"/>
+          <w:szCs w:val="24"/>
+        </w:rPr>
+      </w:pPr>
+      <w:r>
+        <w:rPr>
+          <w:rFonts w:cstheme="minorHAnsi"/>
+          <w:b/>
+          <w:bCs/>
+          <w:sz w:val="24"/>
+          <w:szCs w:val="24"/>
+        </w:rPr>
+        <w:t xml:space="preserve">COMO FUNCIONA SWITCH CASE </w:t>
+      </w:r>
+      <w:r>
+        <w:rPr>
+          <w:rFonts w:cstheme="minorHAnsi"/>
+          <w:b/>
+          <w:bCs/>
+          <w:sz w:val="24"/>
+          <w:szCs w:val="24"/>
+        </w:rPr>
+        <w:t>–</w:t>
+      </w:r>
+      <w:r>
+        <w:rPr>
+          <w:rFonts w:cstheme="minorHAnsi"/>
+          <w:b/>
+          <w:bCs/>
+          <w:sz w:val="24"/>
+          <w:szCs w:val="24"/>
+        </w:rPr>
+        <w:t xml:space="preserve"> </w:t>
+      </w:r>
+      <w:r>
+        <w:rPr>
+          <w:rFonts w:cstheme="minorHAnsi"/>
+          <w:sz w:val="24"/>
+          <w:szCs w:val="24"/>
+        </w:rPr>
+        <w:t>Essa estrutura de decisão irá avaliar uma variável de acordo com as diversas opções de valores que ela pode assumir.</w:t>
+      </w:r>
+      <w:r>
+        <w:rPr>
+          <w:rFonts w:cstheme="minorHAnsi"/>
+          <w:sz w:val="24"/>
+          <w:szCs w:val="24"/>
+        </w:rPr>
+        <w:t xml:space="preserve"> Ela tem uma parte especial </w:t>
+      </w:r>
+      <w:r>
+        <w:rPr>
+          <w:rFonts w:cstheme="minorHAnsi"/>
+          <w:b/>
+          <w:bCs/>
+          <w:sz w:val="24"/>
+          <w:szCs w:val="24"/>
+        </w:rPr>
+        <w:t xml:space="preserve">default </w:t>
+      </w:r>
+      <w:r>
+        <w:rPr>
+          <w:rFonts w:cstheme="minorHAnsi"/>
+          <w:sz w:val="24"/>
+          <w:szCs w:val="24"/>
+        </w:rPr>
+        <w:t>que será executada caso nenhum dos casos específicos descritos forem atendidos.</w:t>
+      </w:r>
+    </w:p>
+    <w:p>
+      <w:pPr>
+        <w:jc w:val="both"/>
+        <w:rPr>
+          <w:rFonts w:cstheme="minorHAnsi"/>
+          <w:sz w:val="24"/>
+          <w:szCs w:val="24"/>
+        </w:rPr>
+      </w:pPr>
+    </w:p>
+    <w:p>
+      <w:pPr>
+        <w:jc w:val="both"/>
+        <w:rPr>
+          <w:rFonts w:cstheme="minorHAnsi"/>
+          <w:sz w:val="24"/>
+          <w:szCs w:val="24"/>
+        </w:rPr>
+      </w:pPr>
+    </w:p>
+    <w:p>
+      <w:pPr>
+        <w:jc w:val="both"/>
+        <w:rPr>
+          <w:rFonts w:cstheme="minorHAnsi"/>
+          <w:sz w:val="24"/>
+          <w:szCs w:val="24"/>
+        </w:rPr>
+      </w:pPr>
+    </w:p>
+    <w:p>
+      <w:pPr>
+        <w:jc w:val="both"/>
+        <w:rPr>
+          <w:rFonts w:cstheme="minorHAnsi"/>
+          <w:sz w:val="24"/>
+          <w:szCs w:val="24"/>
+        </w:rPr>
+      </w:pPr>
+    </w:p>
+    <w:p>
+      <w:pPr>
+        <w:jc w:val="both"/>
+        <w:rPr>
+          <w:rFonts w:cstheme="minorHAnsi"/>
+          <w:sz w:val="24"/>
+          <w:szCs w:val="24"/>
+        </w:rPr>
+      </w:pPr>
     </w:p>
     <w:sectPr>
       <w:pgSz w:w="11906" w:h="16838"/>

</xml_diff>

<commit_message>
- Criação exercícios Java (Switch Case)
- Criação exercícios: ex008, ex009, ex010
</commit_message>
<xml_diff>
--- a/resumo_Padrao_Aula07_ti1.docx
+++ b/resumo_Padrao_Aula07_ti1.docx
@@ -958,8 +958,36 @@
           <w:sz w:val="24"/>
           <w:szCs w:val="24"/>
         </w:rPr>
-        <w:t>A lógica aplicada em java #06 Selecione caso (Ag05) - GEEaD</w:t>
-      </w:r>
+        <w:t xml:space="preserve">A lógica aplicada em </w:t>
+      </w:r>
+      <w:proofErr w:type="spellStart"/>
+      <w:r>
+        <w:rPr>
+          <w:rFonts w:cstheme="minorHAnsi"/>
+          <w:sz w:val="24"/>
+          <w:szCs w:val="24"/>
+        </w:rPr>
+        <w:t>java</w:t>
+      </w:r>
+      <w:proofErr w:type="spellEnd"/>
+      <w:r>
+        <w:rPr>
+          <w:rFonts w:cstheme="minorHAnsi"/>
+          <w:sz w:val="24"/>
+          <w:szCs w:val="24"/>
+        </w:rPr>
+        <w:t xml:space="preserve"> #06 Selecione caso (Ag05) - </w:t>
+      </w:r>
+      <w:proofErr w:type="spellStart"/>
+      <w:r>
+        <w:rPr>
+          <w:rFonts w:cstheme="minorHAnsi"/>
+          <w:sz w:val="24"/>
+          <w:szCs w:val="24"/>
+        </w:rPr>
+        <w:t>GEEaD</w:t>
+      </w:r>
+      <w:proofErr w:type="spellEnd"/>
       <w:r>
         <w:rPr>
           <w:rFonts w:cstheme="minorHAnsi"/>
@@ -1042,6 +1070,131 @@
         </w:rPr>
         <w:t>que será executada caso nenhum dos casos específicos descritos forem atendidos.</w:t>
       </w:r>
+    </w:p>
+    <w:p>
+      <w:pPr>
+        <w:pStyle w:val="PargrafodaLista"/>
+        <w:numPr>
+          <w:ilvl w:val="0"/>
+          <w:numId w:val="2"/>
+        </w:numPr>
+        <w:jc w:val="both"/>
+        <w:rPr>
+          <w:rFonts w:cstheme="minorHAnsi"/>
+          <w:sz w:val="24"/>
+          <w:szCs w:val="24"/>
+        </w:rPr>
+      </w:pPr>
+      <w:hyperlink r:id="rId10" w:history="1">
+        <w:r>
+          <w:rPr>
+            <w:rStyle w:val="Hyperlink"/>
+            <w:rFonts w:cstheme="minorHAnsi"/>
+            <w:sz w:val="24"/>
+            <w:szCs w:val="24"/>
+            <w:highlight w:val="yellow"/>
+          </w:rPr>
+          <w:t>https://www.youtube.com/watch?v=8b9S3fvFLis&amp;ab_channel=</w:t>
+        </w:r>
+        <w:r>
+          <w:rPr>
+            <w:rStyle w:val="Hyperlink"/>
+            <w:rFonts w:cstheme="minorHAnsi"/>
+            <w:sz w:val="24"/>
+            <w:szCs w:val="24"/>
+            <w:highlight w:val="yellow"/>
+          </w:rPr>
+          <w:t>G</w:t>
+        </w:r>
+        <w:r>
+          <w:rPr>
+            <w:rStyle w:val="Hyperlink"/>
+            <w:rFonts w:cstheme="minorHAnsi"/>
+            <w:sz w:val="24"/>
+            <w:szCs w:val="24"/>
+            <w:highlight w:val="yellow"/>
+          </w:rPr>
+          <w:t>EEaDCPS</w:t>
+        </w:r>
+      </w:hyperlink>
+      <w:r>
+        <w:rPr>
+          <w:rFonts w:cstheme="minorHAnsi"/>
+          <w:sz w:val="24"/>
+          <w:szCs w:val="24"/>
+        </w:rPr>
+        <w:t xml:space="preserve"> </w:t>
+      </w:r>
+      <w:r>
+        <w:rPr>
+          <w:rFonts w:cstheme="minorHAnsi"/>
+          <w:sz w:val="24"/>
+          <w:szCs w:val="24"/>
+        </w:rPr>
+        <w:t xml:space="preserve"> (</w:t>
+      </w:r>
+      <w:r>
+        <w:rPr>
+          <w:rFonts w:cstheme="minorHAnsi"/>
+          <w:sz w:val="24"/>
+          <w:szCs w:val="24"/>
+        </w:rPr>
+        <w:t xml:space="preserve">informática – </w:t>
+      </w:r>
+      <w:proofErr w:type="spellStart"/>
+      <w:r>
+        <w:rPr>
+          <w:rFonts w:cstheme="minorHAnsi"/>
+          <w:sz w:val="24"/>
+          <w:szCs w:val="24"/>
+        </w:rPr>
+        <w:t>Módilo</w:t>
+      </w:r>
+      <w:proofErr w:type="spellEnd"/>
+      <w:r>
+        <w:rPr>
+          <w:rFonts w:cstheme="minorHAnsi"/>
+          <w:sz w:val="24"/>
+          <w:szCs w:val="24"/>
+        </w:rPr>
+        <w:t xml:space="preserve"> 1 – Agenda 13 – Estruturas de Decisão 2</w:t>
+      </w:r>
+      <w:r>
+        <w:rPr>
+          <w:rFonts w:cstheme="minorHAnsi"/>
+          <w:sz w:val="24"/>
+          <w:szCs w:val="24"/>
+        </w:rPr>
+        <w:t xml:space="preserve"> - </w:t>
+      </w:r>
+      <w:proofErr w:type="spellStart"/>
+      <w:r>
+        <w:rPr>
+          <w:rFonts w:cstheme="minorHAnsi"/>
+          <w:sz w:val="24"/>
+          <w:szCs w:val="24"/>
+        </w:rPr>
+        <w:t>GEEaD</w:t>
+      </w:r>
+      <w:proofErr w:type="spellEnd"/>
+      <w:r>
+        <w:rPr>
+          <w:rFonts w:cstheme="minorHAnsi"/>
+          <w:sz w:val="24"/>
+          <w:szCs w:val="24"/>
+        </w:rPr>
+        <w:t>)</w:t>
+      </w:r>
+    </w:p>
+    <w:p>
+      <w:pPr>
+        <w:jc w:val="both"/>
+        <w:rPr>
+          <w:rFonts w:cstheme="minorHAnsi"/>
+          <w:sz w:val="24"/>
+          <w:szCs w:val="24"/>
+        </w:rPr>
+      </w:pPr>
     </w:p>
     <w:p>
       <w:pPr>

</xml_diff>

<commit_message>
Criação atividades em Java
- Criação atividades 013, 014 (For)
</commit_message>
<xml_diff>
--- a/resumo_Padrao_Aula07_ti1.docx
+++ b/resumo_Padrao_Aula07_ti1.docx
@@ -96,6 +96,8 @@
         <w:jc w:val="both"/>
         <w:rPr>
           <w:rFonts w:cstheme="minorHAnsi"/>
+          <w:b/>
+          <w:bCs/>
           <w:sz w:val="24"/>
           <w:szCs w:val="24"/>
         </w:rPr>
@@ -179,6 +181,52 @@
           <w:szCs w:val="24"/>
         </w:rPr>
         <w:t xml:space="preserve"> Objeto de estudo: como o computador entende e implementa as estruturas de repetição dentro da lógica de programação.</w:t>
+      </w:r>
+      <w:r>
+        <w:rPr>
+          <w:rFonts w:cstheme="minorHAnsi"/>
+          <w:sz w:val="24"/>
+          <w:szCs w:val="24"/>
+        </w:rPr>
+        <w:t xml:space="preserve"> São </w:t>
+      </w:r>
+      <w:r>
+        <w:rPr>
+          <w:rFonts w:cstheme="minorHAnsi"/>
+          <w:b/>
+          <w:bCs/>
+          <w:sz w:val="24"/>
+          <w:szCs w:val="24"/>
+        </w:rPr>
+        <w:t xml:space="preserve">rotinas </w:t>
+      </w:r>
+      <w:r>
+        <w:rPr>
+          <w:rFonts w:cstheme="minorHAnsi"/>
+          <w:sz w:val="24"/>
+          <w:szCs w:val="24"/>
+        </w:rPr>
+        <w:t xml:space="preserve">que precisam ser executadas </w:t>
+      </w:r>
+      <w:r>
+        <w:rPr>
+          <w:rFonts w:cstheme="minorHAnsi"/>
+          <w:b/>
+          <w:bCs/>
+          <w:sz w:val="24"/>
+          <w:szCs w:val="24"/>
+        </w:rPr>
+        <w:t>mais de uma vez</w:t>
+      </w:r>
+      <w:r>
+        <w:rPr>
+          <w:rFonts w:cstheme="minorHAnsi"/>
+          <w:b/>
+          <w:bCs/>
+          <w:sz w:val="24"/>
+          <w:szCs w:val="24"/>
+        </w:rPr>
+        <w:t xml:space="preserve"> (mas com quantidade de vezes finitas).</w:t>
       </w:r>
     </w:p>
     <w:p>
@@ -1350,7 +1398,6 @@
           <w:sz w:val="24"/>
           <w:szCs w:val="24"/>
         </w:rPr>
-        <w:lastRenderedPageBreak/>
         <w:t xml:space="preserve">EXPLICAÇÃO – </w:t>
       </w:r>
       <w:r>
@@ -1541,7 +1588,7 @@
           <w:sz w:val="24"/>
           <w:szCs w:val="24"/>
         </w:rPr>
-        <w:t>SINTAXA (JAVA)</w:t>
+        <w:t>SINTAX (JAVA)</w:t>
       </w:r>
       <w:r>
         <w:rPr>
@@ -1774,28 +1821,355 @@
           <w:szCs w:val="24"/>
         </w:rPr>
       </w:pPr>
-    </w:p>
-    <w:p>
-      <w:pPr>
-        <w:pStyle w:val="PargrafodaLista"/>
-        <w:jc w:val="both"/>
-        <w:rPr>
-          <w:rFonts w:cstheme="minorHAnsi"/>
-          <w:sz w:val="24"/>
-          <w:szCs w:val="24"/>
-        </w:rPr>
-      </w:pPr>
-    </w:p>
-    <w:p>
-      <w:pPr>
-        <w:pStyle w:val="PargrafodaLista"/>
-        <w:jc w:val="both"/>
-        <w:rPr>
-          <w:rFonts w:cstheme="minorHAnsi"/>
-          <w:sz w:val="24"/>
-          <w:szCs w:val="24"/>
-        </w:rPr>
-      </w:pPr>
+      <w:r>
+        <w:rPr>
+          <w:rFonts w:cstheme="minorHAnsi"/>
+          <w:b/>
+          <w:bCs/>
+          <w:sz w:val="24"/>
+          <w:szCs w:val="24"/>
+        </w:rPr>
+        <w:t xml:space="preserve">ESTRUTURAS DE REPETIÇÃO COM VARIÁVEL DE CONTROLE </w:t>
+      </w:r>
+      <w:r>
+        <w:rPr>
+          <w:rFonts w:cstheme="minorHAnsi"/>
+          <w:b/>
+          <w:bCs/>
+          <w:sz w:val="24"/>
+          <w:szCs w:val="24"/>
+        </w:rPr>
+        <w:t>–</w:t>
+      </w:r>
+      <w:r>
+        <w:rPr>
+          <w:rFonts w:cstheme="minorHAnsi"/>
+          <w:b/>
+          <w:bCs/>
+          <w:sz w:val="24"/>
+          <w:szCs w:val="24"/>
+        </w:rPr>
+        <w:t xml:space="preserve"> </w:t>
+      </w:r>
+      <w:r>
+        <w:rPr>
+          <w:rFonts w:cstheme="minorHAnsi"/>
+          <w:sz w:val="24"/>
+          <w:szCs w:val="24"/>
+        </w:rPr>
+        <w:t>Já fazem o incremento e decremento de maneira automática</w:t>
+      </w:r>
+      <w:r>
+        <w:rPr>
+          <w:rFonts w:cstheme="minorHAnsi"/>
+          <w:sz w:val="24"/>
+          <w:szCs w:val="24"/>
+        </w:rPr>
+        <w:t>. A incrementação é feita automaticamente.</w:t>
+      </w:r>
+    </w:p>
+    <w:p>
+      <w:pPr>
+        <w:pStyle w:val="PargrafodaLista"/>
+        <w:jc w:val="both"/>
+        <w:rPr>
+          <w:rFonts w:cstheme="minorHAnsi"/>
+          <w:b/>
+          <w:bCs/>
+          <w:sz w:val="24"/>
+          <w:szCs w:val="24"/>
+        </w:rPr>
+      </w:pPr>
+      <w:r>
+        <w:rPr>
+          <w:rFonts w:cstheme="minorHAnsi"/>
+          <w:b/>
+          <w:bCs/>
+          <w:sz w:val="24"/>
+          <w:szCs w:val="24"/>
+        </w:rPr>
+        <w:t xml:space="preserve">MANEIRAS DE ESCREVER UM INCREMENTO </w:t>
+      </w:r>
+    </w:p>
+    <w:p>
+      <w:pPr>
+        <w:pStyle w:val="PargrafodaLista"/>
+        <w:numPr>
+          <w:ilvl w:val="0"/>
+          <w:numId w:val="5"/>
+        </w:numPr>
+        <w:jc w:val="both"/>
+        <w:rPr>
+          <w:rFonts w:cstheme="minorHAnsi"/>
+          <w:sz w:val="24"/>
+          <w:szCs w:val="24"/>
+        </w:rPr>
+      </w:pPr>
+      <w:r>
+        <w:rPr>
+          <w:rFonts w:cstheme="minorHAnsi"/>
+          <w:sz w:val="24"/>
+          <w:szCs w:val="24"/>
+        </w:rPr>
+        <w:t>i = i + 1 (soma uma unidade)</w:t>
+      </w:r>
+    </w:p>
+    <w:p>
+      <w:pPr>
+        <w:pStyle w:val="PargrafodaLista"/>
+        <w:numPr>
+          <w:ilvl w:val="0"/>
+          <w:numId w:val="5"/>
+        </w:numPr>
+        <w:jc w:val="both"/>
+        <w:rPr>
+          <w:rFonts w:cstheme="minorHAnsi"/>
+          <w:sz w:val="24"/>
+          <w:szCs w:val="24"/>
+        </w:rPr>
+      </w:pPr>
+      <w:r>
+        <w:rPr>
+          <w:rFonts w:cstheme="minorHAnsi"/>
+          <w:sz w:val="24"/>
+          <w:szCs w:val="24"/>
+        </w:rPr>
+        <w:t xml:space="preserve">i += 1 </w:t>
+      </w:r>
+      <w:r>
+        <w:rPr>
+          <w:rFonts w:cstheme="minorHAnsi"/>
+          <w:sz w:val="24"/>
+          <w:szCs w:val="24"/>
+        </w:rPr>
+        <w:t>(soma uma unidade)</w:t>
+      </w:r>
+    </w:p>
+    <w:p>
+      <w:pPr>
+        <w:pStyle w:val="PargrafodaLista"/>
+        <w:numPr>
+          <w:ilvl w:val="0"/>
+          <w:numId w:val="5"/>
+        </w:numPr>
+        <w:jc w:val="both"/>
+        <w:rPr>
+          <w:rFonts w:cstheme="minorHAnsi"/>
+          <w:sz w:val="24"/>
+          <w:szCs w:val="24"/>
+        </w:rPr>
+      </w:pPr>
+      <w:r>
+        <w:rPr>
+          <w:rFonts w:cstheme="minorHAnsi"/>
+          <w:sz w:val="24"/>
+          <w:szCs w:val="24"/>
+        </w:rPr>
+        <w:t xml:space="preserve">i++ </w:t>
+      </w:r>
+      <w:r>
+        <w:rPr>
+          <w:rFonts w:cstheme="minorHAnsi"/>
+          <w:sz w:val="24"/>
+          <w:szCs w:val="24"/>
+        </w:rPr>
+        <w:t>(soma uma unidade)</w:t>
+      </w:r>
+    </w:p>
+    <w:p>
+      <w:pPr>
+        <w:pStyle w:val="PargrafodaLista"/>
+        <w:numPr>
+          <w:ilvl w:val="0"/>
+          <w:numId w:val="5"/>
+        </w:numPr>
+        <w:jc w:val="both"/>
+        <w:rPr>
+          <w:rFonts w:cstheme="minorHAnsi"/>
+          <w:sz w:val="24"/>
+          <w:szCs w:val="24"/>
+        </w:rPr>
+      </w:pPr>
+      <w:r>
+        <w:rPr>
+          <w:rFonts w:cstheme="minorHAnsi"/>
+          <w:sz w:val="24"/>
+          <w:szCs w:val="24"/>
+        </w:rPr>
+        <w:t xml:space="preserve">i = i -1 </w:t>
+      </w:r>
+      <w:r>
+        <w:rPr>
+          <w:rFonts w:cstheme="minorHAnsi"/>
+          <w:sz w:val="24"/>
+          <w:szCs w:val="24"/>
+        </w:rPr>
+        <w:t>(s</w:t>
+      </w:r>
+      <w:r>
+        <w:rPr>
+          <w:rFonts w:cstheme="minorHAnsi"/>
+          <w:sz w:val="24"/>
+          <w:szCs w:val="24"/>
+        </w:rPr>
+        <w:t>ubtrai</w:t>
+      </w:r>
+      <w:r>
+        <w:rPr>
+          <w:rFonts w:cstheme="minorHAnsi"/>
+          <w:sz w:val="24"/>
+          <w:szCs w:val="24"/>
+        </w:rPr>
+        <w:t xml:space="preserve"> uma unidade)</w:t>
+      </w:r>
+    </w:p>
+    <w:p>
+      <w:pPr>
+        <w:pStyle w:val="PargrafodaLista"/>
+        <w:numPr>
+          <w:ilvl w:val="0"/>
+          <w:numId w:val="5"/>
+        </w:numPr>
+        <w:jc w:val="both"/>
+        <w:rPr>
+          <w:rFonts w:cstheme="minorHAnsi"/>
+          <w:sz w:val="24"/>
+          <w:szCs w:val="24"/>
+        </w:rPr>
+      </w:pPr>
+      <w:r>
+        <w:rPr>
+          <w:rFonts w:cstheme="minorHAnsi"/>
+          <w:sz w:val="24"/>
+          <w:szCs w:val="24"/>
+        </w:rPr>
+        <w:t xml:space="preserve">i -= 1 </w:t>
+      </w:r>
+      <w:r>
+        <w:rPr>
+          <w:rFonts w:cstheme="minorHAnsi"/>
+          <w:sz w:val="24"/>
+          <w:szCs w:val="24"/>
+        </w:rPr>
+        <w:t>(subtrai uma unidade)</w:t>
+      </w:r>
+    </w:p>
+    <w:p>
+      <w:pPr>
+        <w:pStyle w:val="PargrafodaLista"/>
+        <w:numPr>
+          <w:ilvl w:val="0"/>
+          <w:numId w:val="5"/>
+        </w:numPr>
+        <w:jc w:val="both"/>
+        <w:rPr>
+          <w:rFonts w:cstheme="minorHAnsi"/>
+          <w:sz w:val="24"/>
+          <w:szCs w:val="24"/>
+        </w:rPr>
+      </w:pPr>
+      <w:r>
+        <w:rPr>
+          <w:rFonts w:cstheme="minorHAnsi"/>
+          <w:sz w:val="24"/>
+          <w:szCs w:val="24"/>
+        </w:rPr>
+        <w:t xml:space="preserve">i-- </w:t>
+      </w:r>
+      <w:r>
+        <w:rPr>
+          <w:rFonts w:cstheme="minorHAnsi"/>
+          <w:sz w:val="24"/>
+          <w:szCs w:val="24"/>
+        </w:rPr>
+        <w:t>(subtrai uma unidade)</w:t>
+      </w:r>
+    </w:p>
+    <w:p>
+      <w:pPr>
+        <w:pStyle w:val="PargrafodaLista"/>
+        <w:jc w:val="both"/>
+        <w:rPr>
+          <w:rFonts w:cstheme="minorHAnsi"/>
+          <w:sz w:val="24"/>
+          <w:szCs w:val="24"/>
+        </w:rPr>
+      </w:pPr>
+    </w:p>
+    <w:p>
+      <w:pPr>
+        <w:pStyle w:val="PargrafodaLista"/>
+        <w:numPr>
+          <w:ilvl w:val="0"/>
+          <w:numId w:val="4"/>
+        </w:numPr>
+        <w:jc w:val="both"/>
+        <w:rPr>
+          <w:rFonts w:cstheme="minorHAnsi"/>
+          <w:b/>
+          <w:bCs/>
+          <w:sz w:val="24"/>
+          <w:szCs w:val="24"/>
+          <w:highlight w:val="yellow"/>
+        </w:rPr>
+      </w:pPr>
+      <w:hyperlink r:id="rId9" w:history="1">
+        <w:r>
+          <w:rPr>
+            <w:rStyle w:val="Hyperlink"/>
+            <w:rFonts w:cstheme="minorHAnsi"/>
+            <w:b/>
+            <w:bCs/>
+            <w:sz w:val="24"/>
+            <w:szCs w:val="24"/>
+            <w:highlight w:val="yellow"/>
+          </w:rPr>
+          <w:t>https://www.youtube.com/watch?v=MGZtsa9U58Q&amp;ab_channel=GEEaDCPS</w:t>
+        </w:r>
+      </w:hyperlink>
+    </w:p>
+    <w:p>
+      <w:pPr>
+        <w:pStyle w:val="PargrafodaLista"/>
+        <w:numPr>
+          <w:ilvl w:val="0"/>
+          <w:numId w:val="4"/>
+        </w:numPr>
+        <w:jc w:val="both"/>
+        <w:rPr>
+          <w:rFonts w:cstheme="minorHAnsi"/>
+          <w:b/>
+          <w:bCs/>
+          <w:sz w:val="24"/>
+          <w:szCs w:val="24"/>
+          <w:highlight w:val="yellow"/>
+        </w:rPr>
+      </w:pPr>
+      <w:hyperlink r:id="rId10" w:history="1">
+        <w:r>
+          <w:rPr>
+            <w:rStyle w:val="Hyperlink"/>
+            <w:rFonts w:cstheme="minorHAnsi"/>
+            <w:b/>
+            <w:bCs/>
+            <w:sz w:val="24"/>
+            <w:szCs w:val="24"/>
+            <w:highlight w:val="yellow"/>
+          </w:rPr>
+          <w:t>https://www.youtube.com/watch?v=XLqPZh6n8IA&amp;ab_channel=CursoemV%C3%ADdeo</w:t>
+        </w:r>
+      </w:hyperlink>
+      <w:r>
+        <w:rPr>
+          <w:rFonts w:cstheme="minorHAnsi"/>
+          <w:b/>
+          <w:bCs/>
+          <w:sz w:val="24"/>
+          <w:szCs w:val="24"/>
+          <w:highlight w:val="yellow"/>
+        </w:rPr>
+        <w:t xml:space="preserve"> </w:t>
+      </w:r>
     </w:p>
     <w:p>
       <w:pPr>
@@ -2252,6 +2626,204 @@
       </w:rPr>
     </w:lvl>
   </w:abstractNum>
+  <w:abstractNum w:abstractNumId="3" w15:restartNumberingAfterBreak="0">
+    <w:nsid w:val="2F2B3514"/>
+    <w:multiLevelType w:val="hybridMultilevel"/>
+    <w:tmpl w:val="1DF81F94"/>
+    <w:lvl w:ilvl="0" w:tplc="0416000F">
+      <w:start w:val="1"/>
+      <w:numFmt w:val="decimal"/>
+      <w:lvlText w:val="%1."/>
+      <w:lvlJc w:val="left"/>
+      <w:pPr>
+        <w:ind w:left="1440" w:hanging="360"/>
+      </w:pPr>
+    </w:lvl>
+    <w:lvl w:ilvl="1" w:tplc="04160019" w:tentative="1">
+      <w:start w:val="1"/>
+      <w:numFmt w:val="lowerLetter"/>
+      <w:lvlText w:val="%2."/>
+      <w:lvlJc w:val="left"/>
+      <w:pPr>
+        <w:ind w:left="2160" w:hanging="360"/>
+      </w:pPr>
+    </w:lvl>
+    <w:lvl w:ilvl="2" w:tplc="0416001B" w:tentative="1">
+      <w:start w:val="1"/>
+      <w:numFmt w:val="lowerRoman"/>
+      <w:lvlText w:val="%3."/>
+      <w:lvlJc w:val="right"/>
+      <w:pPr>
+        <w:ind w:left="2880" w:hanging="180"/>
+      </w:pPr>
+    </w:lvl>
+    <w:lvl w:ilvl="3" w:tplc="0416000F" w:tentative="1">
+      <w:start w:val="1"/>
+      <w:numFmt w:val="decimal"/>
+      <w:lvlText w:val="%4."/>
+      <w:lvlJc w:val="left"/>
+      <w:pPr>
+        <w:ind w:left="3600" w:hanging="360"/>
+      </w:pPr>
+    </w:lvl>
+    <w:lvl w:ilvl="4" w:tplc="04160019" w:tentative="1">
+      <w:start w:val="1"/>
+      <w:numFmt w:val="lowerLetter"/>
+      <w:lvlText w:val="%5."/>
+      <w:lvlJc w:val="left"/>
+      <w:pPr>
+        <w:ind w:left="4320" w:hanging="360"/>
+      </w:pPr>
+    </w:lvl>
+    <w:lvl w:ilvl="5" w:tplc="0416001B" w:tentative="1">
+      <w:start w:val="1"/>
+      <w:numFmt w:val="lowerRoman"/>
+      <w:lvlText w:val="%6."/>
+      <w:lvlJc w:val="right"/>
+      <w:pPr>
+        <w:ind w:left="5040" w:hanging="180"/>
+      </w:pPr>
+    </w:lvl>
+    <w:lvl w:ilvl="6" w:tplc="0416000F" w:tentative="1">
+      <w:start w:val="1"/>
+      <w:numFmt w:val="decimal"/>
+      <w:lvlText w:val="%7."/>
+      <w:lvlJc w:val="left"/>
+      <w:pPr>
+        <w:ind w:left="5760" w:hanging="360"/>
+      </w:pPr>
+    </w:lvl>
+    <w:lvl w:ilvl="7" w:tplc="04160019" w:tentative="1">
+      <w:start w:val="1"/>
+      <w:numFmt w:val="lowerLetter"/>
+      <w:lvlText w:val="%8."/>
+      <w:lvlJc w:val="left"/>
+      <w:pPr>
+        <w:ind w:left="6480" w:hanging="360"/>
+      </w:pPr>
+    </w:lvl>
+    <w:lvl w:ilvl="8" w:tplc="0416001B" w:tentative="1">
+      <w:start w:val="1"/>
+      <w:numFmt w:val="lowerRoman"/>
+      <w:lvlText w:val="%9."/>
+      <w:lvlJc w:val="right"/>
+      <w:pPr>
+        <w:ind w:left="7200" w:hanging="180"/>
+      </w:pPr>
+    </w:lvl>
+  </w:abstractNum>
+  <w:abstractNum w:abstractNumId="4" w15:restartNumberingAfterBreak="0">
+    <w:nsid w:val="60E50848"/>
+    <w:multiLevelType w:val="hybridMultilevel"/>
+    <w:tmpl w:val="C95A38B4"/>
+    <w:lvl w:ilvl="0" w:tplc="C76AAED6">
+      <w:numFmt w:val="bullet"/>
+      <w:lvlText w:val=""/>
+      <w:lvlJc w:val="left"/>
+      <w:pPr>
+        <w:ind w:left="1080" w:hanging="360"/>
+      </w:pPr>
+      <w:rPr>
+        <w:rFonts w:ascii="Wingdings" w:eastAsiaTheme="minorHAnsi" w:hAnsi="Wingdings" w:cstheme="minorHAnsi" w:hint="default"/>
+      </w:rPr>
+    </w:lvl>
+    <w:lvl w:ilvl="1" w:tplc="04160003" w:tentative="1">
+      <w:start w:val="1"/>
+      <w:numFmt w:val="bullet"/>
+      <w:lvlText w:val="o"/>
+      <w:lvlJc w:val="left"/>
+      <w:pPr>
+        <w:ind w:left="1800" w:hanging="360"/>
+      </w:pPr>
+      <w:rPr>
+        <w:rFonts w:ascii="Courier New" w:hAnsi="Courier New" w:cs="Courier New" w:hint="default"/>
+      </w:rPr>
+    </w:lvl>
+    <w:lvl w:ilvl="2" w:tplc="04160005" w:tentative="1">
+      <w:start w:val="1"/>
+      <w:numFmt w:val="bullet"/>
+      <w:lvlText w:val=""/>
+      <w:lvlJc w:val="left"/>
+      <w:pPr>
+        <w:ind w:left="2520" w:hanging="360"/>
+      </w:pPr>
+      <w:rPr>
+        <w:rFonts w:ascii="Wingdings" w:hAnsi="Wingdings" w:hint="default"/>
+      </w:rPr>
+    </w:lvl>
+    <w:lvl w:ilvl="3" w:tplc="04160001" w:tentative="1">
+      <w:start w:val="1"/>
+      <w:numFmt w:val="bullet"/>
+      <w:lvlText w:val=""/>
+      <w:lvlJc w:val="left"/>
+      <w:pPr>
+        <w:ind w:left="3240" w:hanging="360"/>
+      </w:pPr>
+      <w:rPr>
+        <w:rFonts w:ascii="Symbol" w:hAnsi="Symbol" w:hint="default"/>
+      </w:rPr>
+    </w:lvl>
+    <w:lvl w:ilvl="4" w:tplc="04160003" w:tentative="1">
+      <w:start w:val="1"/>
+      <w:numFmt w:val="bullet"/>
+      <w:lvlText w:val="o"/>
+      <w:lvlJc w:val="left"/>
+      <w:pPr>
+        <w:ind w:left="3960" w:hanging="360"/>
+      </w:pPr>
+      <w:rPr>
+        <w:rFonts w:ascii="Courier New" w:hAnsi="Courier New" w:cs="Courier New" w:hint="default"/>
+      </w:rPr>
+    </w:lvl>
+    <w:lvl w:ilvl="5" w:tplc="04160005" w:tentative="1">
+      <w:start w:val="1"/>
+      <w:numFmt w:val="bullet"/>
+      <w:lvlText w:val=""/>
+      <w:lvlJc w:val="left"/>
+      <w:pPr>
+        <w:ind w:left="4680" w:hanging="360"/>
+      </w:pPr>
+      <w:rPr>
+        <w:rFonts w:ascii="Wingdings" w:hAnsi="Wingdings" w:hint="default"/>
+      </w:rPr>
+    </w:lvl>
+    <w:lvl w:ilvl="6" w:tplc="04160001" w:tentative="1">
+      <w:start w:val="1"/>
+      <w:numFmt w:val="bullet"/>
+      <w:lvlText w:val=""/>
+      <w:lvlJc w:val="left"/>
+      <w:pPr>
+        <w:ind w:left="5400" w:hanging="360"/>
+      </w:pPr>
+      <w:rPr>
+        <w:rFonts w:ascii="Symbol" w:hAnsi="Symbol" w:hint="default"/>
+      </w:rPr>
+    </w:lvl>
+    <w:lvl w:ilvl="7" w:tplc="04160003" w:tentative="1">
+      <w:start w:val="1"/>
+      <w:numFmt w:val="bullet"/>
+      <w:lvlText w:val="o"/>
+      <w:lvlJc w:val="left"/>
+      <w:pPr>
+        <w:ind w:left="6120" w:hanging="360"/>
+      </w:pPr>
+      <w:rPr>
+        <w:rFonts w:ascii="Courier New" w:hAnsi="Courier New" w:cs="Courier New" w:hint="default"/>
+      </w:rPr>
+    </w:lvl>
+    <w:lvl w:ilvl="8" w:tplc="04160005" w:tentative="1">
+      <w:start w:val="1"/>
+      <w:numFmt w:val="bullet"/>
+      <w:lvlText w:val=""/>
+      <w:lvlJc w:val="left"/>
+      <w:pPr>
+        <w:ind w:left="6840" w:hanging="360"/>
+      </w:pPr>
+      <w:rPr>
+        <w:rFonts w:ascii="Wingdings" w:hAnsi="Wingdings" w:hint="default"/>
+      </w:rPr>
+    </w:lvl>
+  </w:abstractNum>
   <w:num w:numId="1">
     <w:abstractNumId w:val="2"/>
   </w:num>
@@ -2260,6 +2832,12 @@
   </w:num>
   <w:num w:numId="3">
     <w:abstractNumId w:val="0"/>
+  </w:num>
+  <w:num w:numId="4">
+    <w:abstractNumId w:val="4"/>
+  </w:num>
+  <w:num w:numId="5">
+    <w:abstractNumId w:val="3"/>
   </w:num>
 </w:numbering>
 </file>

</xml_diff>